<commit_message>
jeroen is er nu wel
</commit_message>
<xml_diff>
--- a/Final Report.docx
+++ b/Final Report.docx
@@ -360,14 +360,12 @@
         <w:jc w:val="both"/>
         <w:rPr>
           <w:rFonts w:ascii="Palatino Linotype" w:hAnsi="Palatino Linotype"/>
-          <w:lang w:val="nl-NL"/>
         </w:rPr>
       </w:pPr>
       <w:r>
         <w:rPr>
           <w:rFonts w:ascii="Palatino Linotype" w:hAnsi="Palatino Linotype"/>
           <w:u w:val="single"/>
-          <w:lang w:val="nl-NL"/>
         </w:rPr>
         <w:t>Depth-first</w:t>
       </w:r>
@@ -378,14 +376,12 @@
         <w:rPr>
           <w:rFonts w:ascii="Palatino Linotype" w:hAnsi="Palatino Linotype"/>
           <w:i/>
-          <w:lang w:val="nl-NL"/>
         </w:rPr>
       </w:pPr>
       <w:r>
         <w:rPr>
           <w:rFonts w:ascii="Palatino Linotype" w:hAnsi="Palatino Linotype"/>
           <w:i/>
-          <w:lang w:val="nl-NL"/>
         </w:rPr>
         <w:t>General uitleg over depth-first</w:t>
       </w:r>
@@ -396,14 +392,12 @@
         <w:rPr>
           <w:rFonts w:ascii="Palatino Linotype" w:hAnsi="Palatino Linotype"/>
           <w:u w:val="single"/>
-          <w:lang w:val="nl-NL"/>
         </w:rPr>
       </w:pPr>
       <w:r>
         <w:rPr>
           <w:rFonts w:ascii="Palatino Linotype" w:hAnsi="Palatino Linotype"/>
           <w:u w:val="single"/>
-          <w:lang w:val="nl-NL"/>
         </w:rPr>
         <w:t>Versie 1: random</w:t>
       </w:r>
@@ -416,37 +410,28 @@
           <w:u w:val="single"/>
         </w:rPr>
       </w:pPr>
-      <w:proofErr w:type="spellStart"/>
       <w:r>
         <w:rPr>
           <w:rFonts w:ascii="Palatino Linotype" w:hAnsi="Palatino Linotype"/>
           <w:u w:val="single"/>
         </w:rPr>
-        <w:t>Versie</w:t>
-      </w:r>
-      <w:proofErr w:type="spellEnd"/>
-      <w:r>
+        <w:t>Versie 2: single-coloured priority</w:t>
+      </w:r>
+    </w:p>
+    <w:p>
+      <w:pPr>
+        <w:jc w:val="both"/>
         <w:rPr>
           <w:rFonts w:ascii="Palatino Linotype" w:hAnsi="Palatino Linotype"/>
           <w:u w:val="single"/>
         </w:rPr>
-        <w:t xml:space="preserve"> 2: single-</w:t>
-      </w:r>
-      <w:proofErr w:type="spellStart"/>
+      </w:pPr>
       <w:r>
         <w:rPr>
           <w:rFonts w:ascii="Palatino Linotype" w:hAnsi="Palatino Linotype"/>
           <w:u w:val="single"/>
         </w:rPr>
-        <w:t>coloured</w:t>
-      </w:r>
-      <w:proofErr w:type="spellEnd"/>
-      <w:r>
-        <w:rPr>
-          <w:rFonts w:ascii="Palatino Linotype" w:hAnsi="Palatino Linotype"/>
-          <w:u w:val="single"/>
-        </w:rPr>
-        <w:t xml:space="preserve"> priority</w:t>
+        <w:t>Versie 3: single-coloured priority met ordering op adjacent-countries</w:t>
       </w:r>
     </w:p>
     <w:p>
@@ -454,77 +439,16 @@
         <w:jc w:val="both"/>
         <w:rPr>
           <w:rFonts w:ascii="Palatino Linotype" w:hAnsi="Palatino Linotype"/>
-          <w:u w:val="single"/>
-        </w:rPr>
-      </w:pPr>
-      <w:proofErr w:type="spellStart"/>
-      <w:r>
-        <w:rPr>
-          <w:rFonts w:ascii="Palatino Linotype" w:hAnsi="Palatino Linotype"/>
-          <w:u w:val="single"/>
-        </w:rPr>
-        <w:t>Versie</w:t>
-      </w:r>
-      <w:proofErr w:type="spellEnd"/>
-      <w:r>
-        <w:rPr>
-          <w:rFonts w:ascii="Palatino Linotype" w:hAnsi="Palatino Linotype"/>
-          <w:u w:val="single"/>
-        </w:rPr>
-        <w:t xml:space="preserve"> 3: single-</w:t>
-      </w:r>
-      <w:proofErr w:type="spellStart"/>
-      <w:r>
-        <w:rPr>
-          <w:rFonts w:ascii="Palatino Linotype" w:hAnsi="Palatino Linotype"/>
-          <w:u w:val="single"/>
-        </w:rPr>
-        <w:t>coloured</w:t>
-      </w:r>
-      <w:proofErr w:type="spellEnd"/>
-      <w:r>
-        <w:rPr>
-          <w:rFonts w:ascii="Palatino Linotype" w:hAnsi="Palatino Linotype"/>
-          <w:u w:val="single"/>
-        </w:rPr>
-        <w:t xml:space="preserve"> priority met ordering op adjacent-countries</w:t>
-      </w:r>
-    </w:p>
-    <w:p>
-      <w:pPr>
-        <w:jc w:val="both"/>
-        <w:rPr>
-          <w:rFonts w:ascii="Palatino Linotype" w:hAnsi="Palatino Linotype"/>
-        </w:rPr>
-      </w:pPr>
-      <w:proofErr w:type="spellStart"/>
-      <w:r>
-        <w:rPr>
-          <w:rFonts w:ascii="Palatino Linotype" w:hAnsi="Palatino Linotype"/>
-          <w:b/>
-        </w:rPr>
-        <w:t>Resultaten</w:t>
-      </w:r>
-      <w:proofErr w:type="spellEnd"/>
-    </w:p>
-    <w:p>
-      <w:pPr>
-        <w:jc w:val="both"/>
-        <w:rPr>
-          <w:rFonts w:ascii="Palatino Linotype" w:hAnsi="Palatino Linotype"/>
-        </w:rPr>
-      </w:pPr>
-      <w:proofErr w:type="spellStart"/>
-      <w:r>
-        <w:rPr>
-          <w:rFonts w:ascii="Palatino Linotype" w:hAnsi="Palatino Linotype"/>
-          <w:b/>
-        </w:rPr>
-        <w:t>Conclusies</w:t>
+        </w:rPr>
+      </w:pPr>
+      <w:r>
+        <w:rPr>
+          <w:rFonts w:ascii="Palatino Linotype" w:hAnsi="Palatino Linotype"/>
+        </w:rPr>
+        <w:t xml:space="preserve">Versie 4: finetuning, </w:t>
       </w:r>
       <w:bookmarkStart w:id="0" w:name="_GoBack"/>
       <w:bookmarkEnd w:id="0"/>
-      <w:proofErr w:type="spellEnd"/>
     </w:p>
     <w:p>
       <w:pPr>
@@ -533,15 +457,43 @@
           <w:rFonts w:ascii="Palatino Linotype" w:hAnsi="Palatino Linotype"/>
         </w:rPr>
       </w:pPr>
-      <w:proofErr w:type="spellStart"/>
       <w:r>
         <w:rPr>
           <w:rFonts w:ascii="Palatino Linotype" w:hAnsi="Palatino Linotype"/>
           <w:b/>
         </w:rPr>
+        <w:t>Resultaten</w:t>
+      </w:r>
+    </w:p>
+    <w:p>
+      <w:pPr>
+        <w:jc w:val="both"/>
+        <w:rPr>
+          <w:rFonts w:ascii="Palatino Linotype" w:hAnsi="Palatino Linotype"/>
+        </w:rPr>
+      </w:pPr>
+      <w:r>
+        <w:rPr>
+          <w:rFonts w:ascii="Palatino Linotype" w:hAnsi="Palatino Linotype"/>
+          <w:b/>
+        </w:rPr>
+        <w:t>Conclusies</w:t>
+      </w:r>
+    </w:p>
+    <w:p>
+      <w:pPr>
+        <w:jc w:val="both"/>
+        <w:rPr>
+          <w:rFonts w:ascii="Palatino Linotype" w:hAnsi="Palatino Linotype"/>
+        </w:rPr>
+      </w:pPr>
+      <w:r>
+        <w:rPr>
+          <w:rFonts w:ascii="Palatino Linotype" w:hAnsi="Palatino Linotype"/>
+          <w:b/>
+        </w:rPr>
         <w:t>Referenties</w:t>
       </w:r>
-      <w:proofErr w:type="spellEnd"/>
     </w:p>
     <w:p>
       <w:pPr>

</xml_diff>